<commit_message>
Factorisation + Arborescence projet + imports + readme
</commit_message>
<xml_diff>
--- a/S3C01 Immobilier/src/rapport/RapportAnnuelImmeuble.docx
+++ b/S3C01 Immobilier/src/rapport/RapportAnnuelImmeuble.docx
@@ -14,9 +14,9 @@
     </w:p>
     <w:p>
       <w:r>
-        <w:t>Propriétaire : Luigi Bros</w:t>
+        <w:t>Propriétaire : Luigi Brothers</w:t>
         <w:t xml:space="preserve">
-Contact : luigi@nintendo.com, 07 47 58 69 47</w:t>
+Contact : , 07 58 47 61 25</w:t>
       </w:r>
     </w:p>
     <w:tbl>
@@ -72,7 +72,127 @@
         <w:tc>
           <w:p>
             <w:r>
-              <w:t>238,31</w:t>
+              <w:t>0,00</w:t>
+            </w:r>
+          </w:p>
+        </w:tc>
+        <w:tc>
+          <w:p>
+            <w:r>
+              <w:t>0,00</w:t>
+            </w:r>
+          </w:p>
+        </w:tc>
+        <w:tc>
+          <w:p>
+            <w:r>
+              <w:t>0,00</w:t>
+            </w:r>
+          </w:p>
+        </w:tc>
+      </w:tr>
+      <w:tr>
+        <w:tc>
+          <w:p>
+            <w:r>
+              <w:t>124</w:t>
+            </w:r>
+          </w:p>
+        </w:tc>
+        <w:tc>
+          <w:p>
+            <w:r>
+              <w:t>0,00</w:t>
+            </w:r>
+          </w:p>
+        </w:tc>
+        <w:tc>
+          <w:p>
+            <w:r>
+              <w:t>0,00</w:t>
+            </w:r>
+          </w:p>
+        </w:tc>
+        <w:tc>
+          <w:p>
+            <w:r>
+              <w:t>0,00</w:t>
+            </w:r>
+          </w:p>
+        </w:tc>
+      </w:tr>
+      <w:tr>
+        <w:tc>
+          <w:p>
+            <w:r>
+              <w:t>121</w:t>
+            </w:r>
+          </w:p>
+        </w:tc>
+        <w:tc>
+          <w:p>
+            <w:r>
+              <w:t>0,00</w:t>
+            </w:r>
+          </w:p>
+        </w:tc>
+        <w:tc>
+          <w:p>
+            <w:r>
+              <w:t>0,00</w:t>
+            </w:r>
+          </w:p>
+        </w:tc>
+        <w:tc>
+          <w:p>
+            <w:r>
+              <w:t>0,00</w:t>
+            </w:r>
+          </w:p>
+        </w:tc>
+      </w:tr>
+      <w:tr>
+        <w:tc>
+          <w:p>
+            <w:r>
+              <w:t>122</w:t>
+            </w:r>
+          </w:p>
+        </w:tc>
+        <w:tc>
+          <w:p>
+            <w:r>
+              <w:t>0,00</w:t>
+            </w:r>
+          </w:p>
+        </w:tc>
+        <w:tc>
+          <w:p>
+            <w:r>
+              <w:t>0,00</w:t>
+            </w:r>
+          </w:p>
+        </w:tc>
+        <w:tc>
+          <w:p>
+            <w:r>
+              <w:t>0,00</w:t>
+            </w:r>
+          </w:p>
+        </w:tc>
+      </w:tr>
+      <w:tr>
+        <w:tc>
+          <w:p>
+            <w:r>
+              <w:t>123</w:t>
+            </w:r>
+          </w:p>
+        </w:tc>
+        <w:tc>
+          <w:p>
+            <w:r>
+              <w:t>0,00</w:t>
             </w:r>
           </w:p>
         </w:tc>
@@ -97,11 +217,11 @@
         <w:t xml:space="preserve">
 Résumé global :</w:t>
         <w:t xml:space="preserve">
-Total des charges immeuble : 238.31 €</w:t>
+Total des charges immeuble : 0.0 €</w:t>
         <w:t xml:space="preserve">
-Total des travaux réalisés : 0.0 €</w:t>
+Total des travaux réalisés : 2200.0 €</w:t>
         <w:t xml:space="preserve">
-Total des factures impayées : 200.0 €</w:t>
+Total des factures impayées : 3900.0 €</w:t>
       </w:r>
     </w:p>
     <w:sectPr>

</xml_diff>